<commit_message>
add content for backup db
</commit_message>
<xml_diff>
--- a/Btl/MyProjectMgnt.docx
+++ b/Btl/MyProjectMgnt.docx
@@ -35,7 +35,7 @@
                 <wp:positionV relativeFrom="paragraph">
                   <wp:posOffset>-22860</wp:posOffset>
                 </wp:positionV>
-                <wp:extent cx="1654175" cy="572770"/>
+                <wp:extent cx="1654810" cy="573405"/>
                 <wp:effectExtent l="0" t="0" r="22860" b="18415"/>
                 <wp:wrapNone/>
                 <wp:docPr id="1" name="Text Box 11"/>
@@ -46,7 +46,7 @@
                       <wps:spPr>
                         <a:xfrm>
                           <a:off x="0" y="0"/>
-                          <a:ext cx="1653480" cy="572040"/>
+                          <a:ext cx="1654200" cy="572760"/>
                         </a:xfrm>
                         <a:prstGeom prst="rect">
                           <a:avLst/>
@@ -74,15 +74,15 @@
                               <w:pStyle w:val="FrameContents"/>
                               <w:spacing w:before="0" w:after="120"/>
                               <w:rPr>
-                                <w:color w:val="auto"/>
+                                <w:color w:val="000000"/>
                               </w:rPr>
                             </w:pPr>
                             <w:r>
                               <w:rPr>
-                                <w:color w:val="auto"/>
+                                <w:color w:val="000000"/>
                               </w:rPr>
                               <w:drawing>
-                                <wp:inline distT="0" distB="0" distL="0" distR="9525">
+                                <wp:inline distT="0" distB="0" distL="0" distR="0">
                                   <wp:extent cx="1666875" cy="495300"/>
                                   <wp:effectExtent l="0" t="0" r="0" b="0"/>
                                   <wp:docPr id="3" name="Picture 1" descr="Káº¿t quáº£ hÃ¬nh áº£nh cho logo food beautiful"/>
@@ -134,7 +134,7 @@
           </mc:Choice>
           <mc:Fallback>
             <w:pict>
-              <v:rect id="shape_0" ID="Text Box 11" fillcolor="white" stroked="t" style="position:absolute;margin-left:-6.7pt;margin-top:-1.8pt;width:130.15pt;height:45pt" wp14:anchorId="3470755F">
+              <v:rect id="shape_0" ID="Text Box 11" fillcolor="white" stroked="t" style="position:absolute;margin-left:-6.7pt;margin-top:-1.8pt;width:130.2pt;height:45.05pt" wp14:anchorId="3470755F">
                 <w10:wrap type="none"/>
                 <v:fill o:detectmouseclick="t" type="solid" color2="black"/>
                 <v:stroke color="black" weight="6480" joinstyle="round" endcap="flat"/>
@@ -145,15 +145,15 @@
                         <w:pStyle w:val="FrameContents"/>
                         <w:spacing w:before="0" w:after="120"/>
                         <w:rPr>
-                          <w:color w:val="auto"/>
+                          <w:color w:val="000000"/>
                         </w:rPr>
                       </w:pPr>
                       <w:r>
                         <w:rPr>
-                          <w:color w:val="auto"/>
+                          <w:color w:val="000000"/>
                         </w:rPr>
                         <w:drawing>
-                          <wp:inline distT="0" distB="0" distL="0" distR="9525">
+                          <wp:inline distT="0" distB="0" distL="0" distR="0">
                             <wp:extent cx="1666875" cy="495300"/>
                             <wp:effectExtent l="0" t="0" r="0" b="0"/>
                             <wp:docPr id="4" name="Picture 1" descr="Káº¿t quáº£ hÃ¬nh áº£nh cho logo food beautiful"/>
@@ -331,7 +331,6 @@
         <w:rPr>
           <w:rFonts w:cs="Arial"/>
           <w:b/>
-          <w:color w:val="951B13"/>
           <w:sz w:val="58"/>
           <w:szCs w:val="48"/>
         </w:rPr>
@@ -531,6 +530,7 @@
         <w:pStyle w:val="Contents2"/>
         <w:tabs>
           <w:tab w:val="left" w:pos="-110" w:leader="none"/>
+          <w:tab w:val="left" w:pos="1540" w:leader="none"/>
           <w:tab w:val="right" w:pos="8467" w:leader="dot"/>
           <w:tab w:val="right" w:pos="8827" w:leader="dot"/>
         </w:tabs>
@@ -580,6 +580,7 @@
         <w:rPr>
           <w:webHidden/>
           <w:rStyle w:val="IndexLink"/>
+          <w:vanish w:val="false"/>
         </w:rPr>
         <w:instrText> TOC \z \o "1-3" \u \h</w:instrText>
       </w:r>
@@ -587,6 +588,7 @@
         <w:rPr>
           <w:webHidden/>
           <w:rStyle w:val="IndexLink"/>
+          <w:vanish w:val="false"/>
         </w:rPr>
         <w:fldChar w:fldCharType="separate"/>
       </w:r>
@@ -595,6 +597,7 @@
           <w:rPr>
             <w:webHidden/>
             <w:rStyle w:val="IndexLink"/>
+            <w:vanish w:val="false"/>
           </w:rPr>
           <w:t>1.</w:t>
         </w:r>
@@ -672,6 +675,7 @@
           <w:rPr>
             <w:webHidden/>
             <w:rStyle w:val="IndexLink"/>
+            <w:vanish w:val="false"/>
           </w:rPr>
           <w:t>2.</w:t>
         </w:r>
@@ -745,6 +749,7 @@
             <w:webHidden/>
             <w:rStyle w:val="IndexLink"/>
             <w:rFonts w:cs="Tahoma"/>
+            <w:vanish w:val="false"/>
           </w:rPr>
           <w:t>2.1.</w:t>
         </w:r>
@@ -814,6 +819,7 @@
             <w:webHidden/>
             <w:rStyle w:val="IndexLink"/>
             <w:rFonts w:cs="Tahoma"/>
+            <w:vanish w:val="false"/>
           </w:rPr>
           <w:t>2.2.</w:t>
         </w:r>
@@ -883,6 +889,7 @@
             <w:webHidden/>
             <w:rStyle w:val="IndexLink"/>
             <w:rFonts w:cs="Tahoma"/>
+            <w:vanish w:val="false"/>
           </w:rPr>
           <w:t>2.3.</w:t>
         </w:r>
@@ -956,6 +963,7 @@
           <w:rPr>
             <w:webHidden/>
             <w:rStyle w:val="IndexLink"/>
+            <w:vanish w:val="false"/>
           </w:rPr>
           <w:t>3.</w:t>
         </w:r>
@@ -1029,6 +1037,7 @@
             <w:webHidden/>
             <w:rStyle w:val="IndexLink"/>
             <w:rFonts w:cs="Tahoma"/>
+            <w:vanish w:val="false"/>
           </w:rPr>
           <w:t>3.1.</w:t>
         </w:r>
@@ -1098,6 +1107,7 @@
             <w:webHidden/>
             <w:rStyle w:val="IndexLink"/>
             <w:rFonts w:cs="Tahoma"/>
+            <w:vanish w:val="false"/>
           </w:rPr>
           <w:t>3.2.</w:t>
         </w:r>
@@ -1167,6 +1177,7 @@
             <w:webHidden/>
             <w:rStyle w:val="IndexLink"/>
             <w:rFonts w:cs="Tahoma"/>
+            <w:vanish w:val="false"/>
           </w:rPr>
           <w:t>3.3.</w:t>
         </w:r>
@@ -1236,6 +1247,7 @@
             <w:webHidden/>
             <w:rStyle w:val="IndexLink"/>
             <w:rFonts w:cs="Tahoma"/>
+            <w:vanish w:val="false"/>
           </w:rPr>
           <w:t>3.4.</w:t>
         </w:r>
@@ -1309,6 +1321,7 @@
           <w:rPr>
             <w:webHidden/>
             <w:rStyle w:val="IndexLink"/>
+            <w:vanish w:val="false"/>
           </w:rPr>
           <w:t>4.</w:t>
         </w:r>
@@ -1382,6 +1395,7 @@
             <w:webHidden/>
             <w:rStyle w:val="IndexLink"/>
             <w:rFonts w:cs="Tahoma"/>
+            <w:vanish w:val="false"/>
           </w:rPr>
           <w:t>4.1.</w:t>
         </w:r>
@@ -1451,6 +1465,7 @@
             <w:webHidden/>
             <w:rStyle w:val="IndexLink"/>
             <w:rFonts w:cs="Tahoma"/>
+            <w:vanish w:val="false"/>
           </w:rPr>
           <w:t>4.2.</w:t>
         </w:r>
@@ -1520,6 +1535,7 @@
             <w:webHidden/>
             <w:rStyle w:val="IndexLink"/>
             <w:rFonts w:cs="Tahoma"/>
+            <w:vanish w:val="false"/>
           </w:rPr>
           <w:t>4.3.</w:t>
         </w:r>
@@ -1589,6 +1605,7 @@
             <w:webHidden/>
             <w:rStyle w:val="IndexLink"/>
             <w:rFonts w:cs="Tahoma"/>
+            <w:vanish w:val="false"/>
           </w:rPr>
           <w:t>4.4.</w:t>
         </w:r>
@@ -1658,6 +1675,7 @@
             <w:webHidden/>
             <w:rStyle w:val="IndexLink"/>
             <w:rFonts w:cs="Tahoma"/>
+            <w:vanish w:val="false"/>
           </w:rPr>
           <w:t>4.5.</w:t>
         </w:r>
@@ -1727,6 +1745,7 @@
             <w:webHidden/>
             <w:rStyle w:val="IndexLink"/>
             <w:rFonts w:cs="Tahoma"/>
+            <w:vanish w:val="false"/>
           </w:rPr>
           <w:t>4.6.</w:t>
         </w:r>
@@ -1800,6 +1819,7 @@
           <w:rPr>
             <w:webHidden/>
             <w:rStyle w:val="IndexLink"/>
+            <w:vanish w:val="false"/>
           </w:rPr>
           <w:t>5.</w:t>
         </w:r>
@@ -1877,6 +1897,7 @@
           <w:rPr>
             <w:webHidden/>
             <w:rStyle w:val="IndexLink"/>
+            <w:vanish w:val="false"/>
           </w:rPr>
           <w:t>6.</w:t>
         </w:r>
@@ -1954,6 +1975,7 @@
           <w:rPr>
             <w:webHidden/>
             <w:rStyle w:val="IndexLink"/>
+            <w:vanish w:val="false"/>
           </w:rPr>
           <w:t>7.</w:t>
         </w:r>
@@ -2027,6 +2049,7 @@
             <w:webHidden/>
             <w:rStyle w:val="IndexLink"/>
             <w:rFonts w:cs="Tahoma"/>
+            <w:vanish w:val="false"/>
             <w:lang w:eastAsia="en-US"/>
           </w:rPr>
           <w:t>7.1.</w:t>
@@ -2098,6 +2121,7 @@
             <w:webHidden/>
             <w:rStyle w:val="IndexLink"/>
             <w:rFonts w:cs="Tahoma"/>
+            <w:vanish w:val="false"/>
             <w:lang w:eastAsia="en-US"/>
           </w:rPr>
           <w:t>7.2.</w:t>
@@ -2169,6 +2193,7 @@
             <w:webHidden/>
             <w:rStyle w:val="IndexLink"/>
             <w:rFonts w:cs="Tahoma"/>
+            <w:vanish w:val="false"/>
             <w:lang w:eastAsia="en-US"/>
           </w:rPr>
           <w:t>7.3.</w:t>
@@ -2240,6 +2265,7 @@
             <w:webHidden/>
             <w:rStyle w:val="IndexLink"/>
             <w:rFonts w:cs="Tahoma"/>
+            <w:vanish w:val="false"/>
             <w:lang w:eastAsia="en-US"/>
           </w:rPr>
           <w:t>7.4.</w:t>
@@ -2311,6 +2337,7 @@
             <w:webHidden/>
             <w:rStyle w:val="IndexLink"/>
             <w:rFonts w:cs="Tahoma"/>
+            <w:vanish w:val="false"/>
             <w:lang w:eastAsia="en-US"/>
           </w:rPr>
           <w:t>7.5.</w:t>
@@ -2382,6 +2409,7 @@
             <w:webHidden/>
             <w:rStyle w:val="IndexLink"/>
             <w:rFonts w:cs="Tahoma"/>
+            <w:vanish w:val="false"/>
             <w:lang w:eastAsia="en-US"/>
           </w:rPr>
           <w:t>7.6.</w:t>
@@ -2453,6 +2481,7 @@
             <w:webHidden/>
             <w:rStyle w:val="IndexLink"/>
             <w:rFonts w:cs="Tahoma"/>
+            <w:vanish w:val="false"/>
             <w:lang w:eastAsia="en-US"/>
           </w:rPr>
           <w:t>7.7.</w:t>
@@ -2524,6 +2553,7 @@
             <w:webHidden/>
             <w:rStyle w:val="IndexLink"/>
             <w:rFonts w:cs="Tahoma"/>
+            <w:vanish w:val="false"/>
             <w:lang w:eastAsia="en-US"/>
           </w:rPr>
           <w:t>7.8.</w:t>
@@ -2595,6 +2625,7 @@
             <w:webHidden/>
             <w:rStyle w:val="IndexLink"/>
             <w:rFonts w:cs="Tahoma"/>
+            <w:vanish w:val="false"/>
             <w:lang w:eastAsia="en-US"/>
           </w:rPr>
           <w:t>7.9.</w:t>
@@ -2670,6 +2701,7 @@
           <w:rPr>
             <w:webHidden/>
             <w:rStyle w:val="IndexLink"/>
+            <w:vanish w:val="false"/>
             <w:lang w:eastAsia="en-US"/>
           </w:rPr>
           <w:t>8.</w:t>
@@ -2772,11 +2804,11 @@
         <w:tblLook w:noVBand="0" w:val="00a0" w:noHBand="0" w:lastColumn="0" w:firstColumn="1" w:lastRow="0" w:firstRow="1"/>
       </w:tblPr>
       <w:tblGrid>
-        <w:gridCol w:w="1494"/>
+        <w:gridCol w:w="1493"/>
         <w:gridCol w:w="3095"/>
         <w:gridCol w:w="1148"/>
         <w:gridCol w:w="1552"/>
-        <w:gridCol w:w="1441"/>
+        <w:gridCol w:w="1442"/>
       </w:tblGrid>
       <w:tr>
         <w:trPr>
@@ -2784,7 +2816,7 @@
         </w:trPr>
         <w:tc>
           <w:tcPr>
-            <w:tcW w:w="1494" w:type="dxa"/>
+            <w:tcW w:w="1493" w:type="dxa"/>
             <w:cnfStyle w:val="001000000000" w:firstRow="0" w:lastRow="0" w:firstColumn="1" w:lastColumn="0" w:oddVBand="0" w:evenVBand="0" w:oddHBand="0" w:evenHBand="0" w:firstRowFirstColumn="0" w:firstRowLastColumn="0" w:lastRowFirstColumn="0" w:lastRowLastColumn="0"/>
             <w:tcBorders>
               <w:bottom w:val="single" w:sz="12" w:space="0" w:color="D99594"/>
@@ -2900,7 +2932,7 @@
         </w:tc>
         <w:tc>
           <w:tcPr>
-            <w:tcW w:w="1441" w:type="dxa"/>
+            <w:tcW w:w="1442" w:type="dxa"/>
             <w:tcBorders>
               <w:bottom w:val="single" w:sz="12" w:space="0" w:color="D99594"/>
               <w:insideH w:val="single" w:sz="12" w:space="0" w:color="D99594"/>
@@ -2934,7 +2966,7 @@
         </w:trPr>
         <w:tc>
           <w:tcPr>
-            <w:tcW w:w="1494" w:type="dxa"/>
+            <w:tcW w:w="1493" w:type="dxa"/>
             <w:cnfStyle w:val="001000000000" w:firstRow="0" w:lastRow="0" w:firstColumn="1" w:lastColumn="0" w:oddVBand="0" w:evenVBand="0" w:oddHBand="0" w:evenHBand="0" w:firstRowFirstColumn="0" w:firstRowLastColumn="0" w:lastRowFirstColumn="0" w:lastRowLastColumn="0"/>
             <w:tcBorders/>
             <w:shd w:fill="auto" w:val="clear"/>
@@ -3015,7 +3047,7 @@
         </w:tc>
         <w:tc>
           <w:tcPr>
-            <w:tcW w:w="1441" w:type="dxa"/>
+            <w:tcW w:w="1442" w:type="dxa"/>
             <w:tcBorders/>
             <w:shd w:fill="auto" w:val="clear"/>
           </w:tcPr>
@@ -3038,7 +3070,7 @@
         </w:trPr>
         <w:tc>
           <w:tcPr>
-            <w:tcW w:w="1494" w:type="dxa"/>
+            <w:tcW w:w="1493" w:type="dxa"/>
             <w:cnfStyle w:val="001000000000" w:firstRow="0" w:lastRow="0" w:firstColumn="1" w:lastColumn="0" w:oddVBand="0" w:evenVBand="0" w:oddHBand="0" w:evenHBand="0" w:firstRowFirstColumn="0" w:firstRowLastColumn="0" w:lastRowFirstColumn="0" w:lastRowLastColumn="0"/>
             <w:tcBorders/>
             <w:shd w:fill="auto" w:val="clear"/>
@@ -3119,7 +3151,7 @@
         </w:tc>
         <w:tc>
           <w:tcPr>
-            <w:tcW w:w="1441" w:type="dxa"/>
+            <w:tcW w:w="1442" w:type="dxa"/>
             <w:tcBorders/>
             <w:shd w:fill="auto" w:val="clear"/>
           </w:tcPr>
@@ -3142,7 +3174,7 @@
         </w:trPr>
         <w:tc>
           <w:tcPr>
-            <w:tcW w:w="1494" w:type="dxa"/>
+            <w:tcW w:w="1493" w:type="dxa"/>
             <w:cnfStyle w:val="001000000000" w:firstRow="0" w:lastRow="0" w:firstColumn="1" w:lastColumn="0" w:oddVBand="0" w:evenVBand="0" w:oddHBand="0" w:evenHBand="0" w:firstRowFirstColumn="0" w:firstRowLastColumn="0" w:lastRowFirstColumn="0" w:lastRowLastColumn="0"/>
             <w:tcBorders/>
             <w:shd w:fill="auto" w:val="clear"/>
@@ -3223,7 +3255,7 @@
         </w:tc>
         <w:tc>
           <w:tcPr>
-            <w:tcW w:w="1441" w:type="dxa"/>
+            <w:tcW w:w="1442" w:type="dxa"/>
             <w:tcBorders/>
             <w:shd w:fill="auto" w:val="clear"/>
           </w:tcPr>
@@ -3246,7 +3278,7 @@
         </w:trPr>
         <w:tc>
           <w:tcPr>
-            <w:tcW w:w="1494" w:type="dxa"/>
+            <w:tcW w:w="1493" w:type="dxa"/>
             <w:cnfStyle w:val="001000000000" w:firstRow="0" w:lastRow="0" w:firstColumn="1" w:lastColumn="0" w:oddVBand="0" w:evenVBand="0" w:oddHBand="0" w:evenHBand="0" w:firstRowFirstColumn="0" w:firstRowLastColumn="0" w:lastRowFirstColumn="0" w:lastRowLastColumn="0"/>
             <w:tcBorders/>
             <w:shd w:fill="auto" w:val="clear"/>
@@ -3325,7 +3357,7 @@
         </w:tc>
         <w:tc>
           <w:tcPr>
-            <w:tcW w:w="1441" w:type="dxa"/>
+            <w:tcW w:w="1442" w:type="dxa"/>
             <w:tcBorders/>
             <w:shd w:fill="auto" w:val="clear"/>
           </w:tcPr>
@@ -3348,7 +3380,7 @@
         </w:trPr>
         <w:tc>
           <w:tcPr>
-            <w:tcW w:w="1494" w:type="dxa"/>
+            <w:tcW w:w="1493" w:type="dxa"/>
             <w:cnfStyle w:val="001000000000" w:firstRow="0" w:lastRow="0" w:firstColumn="1" w:lastColumn="0" w:oddVBand="0" w:evenVBand="0" w:oddHBand="0" w:evenHBand="0" w:firstRowFirstColumn="0" w:firstRowLastColumn="0" w:lastRowFirstColumn="0" w:lastRowLastColumn="0"/>
             <w:tcBorders/>
             <w:shd w:fill="auto" w:val="clear"/>
@@ -3427,7 +3459,7 @@
         </w:tc>
         <w:tc>
           <w:tcPr>
-            <w:tcW w:w="1441" w:type="dxa"/>
+            <w:tcW w:w="1442" w:type="dxa"/>
             <w:tcBorders/>
             <w:shd w:fill="auto" w:val="clear"/>
           </w:tcPr>
@@ -3450,7 +3482,7 @@
         </w:trPr>
         <w:tc>
           <w:tcPr>
-            <w:tcW w:w="1494" w:type="dxa"/>
+            <w:tcW w:w="1493" w:type="dxa"/>
             <w:cnfStyle w:val="001000000000" w:firstRow="0" w:lastRow="0" w:firstColumn="1" w:lastColumn="0" w:oddVBand="0" w:evenVBand="0" w:oddHBand="0" w:evenHBand="0" w:firstRowFirstColumn="0" w:firstRowLastColumn="0" w:lastRowFirstColumn="0" w:lastRowLastColumn="0"/>
             <w:tcBorders/>
             <w:shd w:fill="auto" w:val="clear"/>
@@ -3529,7 +3561,7 @@
         </w:tc>
         <w:tc>
           <w:tcPr>
-            <w:tcW w:w="1441" w:type="dxa"/>
+            <w:tcW w:w="1442" w:type="dxa"/>
             <w:tcBorders/>
             <w:shd w:fill="auto" w:val="clear"/>
           </w:tcPr>
@@ -3552,7 +3584,7 @@
         </w:trPr>
         <w:tc>
           <w:tcPr>
-            <w:tcW w:w="1494" w:type="dxa"/>
+            <w:tcW w:w="1493" w:type="dxa"/>
             <w:cnfStyle w:val="001000000000" w:firstRow="0" w:lastRow="0" w:firstColumn="1" w:lastColumn="0" w:oddVBand="0" w:evenVBand="0" w:oddHBand="0" w:evenHBand="0" w:firstRowFirstColumn="0" w:firstRowLastColumn="0" w:lastRowFirstColumn="0" w:lastRowLastColumn="0"/>
             <w:tcBorders/>
             <w:shd w:fill="auto" w:val="clear"/>
@@ -3631,7 +3663,7 @@
         </w:tc>
         <w:tc>
           <w:tcPr>
-            <w:tcW w:w="1441" w:type="dxa"/>
+            <w:tcW w:w="1442" w:type="dxa"/>
             <w:tcBorders/>
             <w:shd w:fill="auto" w:val="clear"/>
           </w:tcPr>
@@ -3654,7 +3686,7 @@
         </w:trPr>
         <w:tc>
           <w:tcPr>
-            <w:tcW w:w="1494" w:type="dxa"/>
+            <w:tcW w:w="1493" w:type="dxa"/>
             <w:cnfStyle w:val="001000000000" w:firstRow="0" w:lastRow="0" w:firstColumn="1" w:lastColumn="0" w:oddVBand="0" w:evenVBand="0" w:oddHBand="0" w:evenHBand="0" w:firstRowFirstColumn="0" w:firstRowLastColumn="0" w:lastRowFirstColumn="0" w:lastRowLastColumn="0"/>
             <w:tcBorders/>
             <w:shd w:fill="auto" w:val="clear"/>
@@ -3733,7 +3765,7 @@
         </w:tc>
         <w:tc>
           <w:tcPr>
-            <w:tcW w:w="1441" w:type="dxa"/>
+            <w:tcW w:w="1442" w:type="dxa"/>
             <w:tcBorders/>
             <w:shd w:fill="auto" w:val="clear"/>
           </w:tcPr>
@@ -3756,7 +3788,7 @@
         </w:trPr>
         <w:tc>
           <w:tcPr>
-            <w:tcW w:w="1494" w:type="dxa"/>
+            <w:tcW w:w="1493" w:type="dxa"/>
             <w:cnfStyle w:val="001000000000" w:firstRow="0" w:lastRow="0" w:firstColumn="1" w:lastColumn="0" w:oddVBand="0" w:evenVBand="0" w:oddHBand="0" w:evenHBand="0" w:firstRowFirstColumn="0" w:firstRowLastColumn="0" w:lastRowFirstColumn="0" w:lastRowLastColumn="0"/>
             <w:tcBorders/>
             <w:shd w:fill="auto" w:val="clear"/>
@@ -3835,7 +3867,7 @@
         </w:tc>
         <w:tc>
           <w:tcPr>
-            <w:tcW w:w="1441" w:type="dxa"/>
+            <w:tcW w:w="1442" w:type="dxa"/>
             <w:tcBorders/>
             <w:shd w:fill="auto" w:val="clear"/>
           </w:tcPr>
@@ -3856,7 +3888,7 @@
         <w:trPr/>
         <w:tc>
           <w:tcPr>
-            <w:tcW w:w="1494" w:type="dxa"/>
+            <w:tcW w:w="1493" w:type="dxa"/>
             <w:cnfStyle w:val="001000000000" w:firstRow="0" w:lastRow="0" w:firstColumn="1" w:lastColumn="0" w:oddVBand="0" w:evenVBand="0" w:oddHBand="0" w:evenHBand="0" w:firstRowFirstColumn="0" w:firstRowLastColumn="0" w:lastRowFirstColumn="0" w:lastRowLastColumn="0"/>
             <w:tcBorders/>
             <w:shd w:fill="auto" w:val="clear"/>
@@ -3935,7 +3967,7 @@
         </w:tc>
         <w:tc>
           <w:tcPr>
-            <w:tcW w:w="1441" w:type="dxa"/>
+            <w:tcW w:w="1442" w:type="dxa"/>
             <w:tcBorders/>
             <w:shd w:fill="auto" w:val="clear"/>
           </w:tcPr>
@@ -5205,7 +5237,7 @@
       <w:r>
         <w:rPr/>
         <w:drawing>
-          <wp:inline distT="0" distB="6985" distL="0" distR="6350">
+          <wp:inline distT="0" distB="0" distL="0" distR="0">
             <wp:extent cx="5575300" cy="3041015"/>
             <wp:effectExtent l="0" t="0" r="0" b="0"/>
             <wp:docPr id="5" name="Picture 352840405" descr=""/>
@@ -5253,7 +5285,7 @@
       <w:r>
         <w:rPr/>
         <w:drawing>
-          <wp:inline distT="0" distB="0" distL="0" distR="6350">
+          <wp:inline distT="0" distB="0" distL="0" distR="0">
             <wp:extent cx="5575300" cy="4517390"/>
             <wp:effectExtent l="0" t="0" r="0" b="0"/>
             <wp:docPr id="6" name="Picture 352840404" descr=""/>
@@ -5353,7 +5385,7 @@
       <w:r>
         <w:rPr/>
         <w:drawing>
-          <wp:inline distT="0" distB="0" distL="0" distR="6350">
+          <wp:inline distT="0" distB="0" distL="0" distR="0">
             <wp:extent cx="5575300" cy="3378200"/>
             <wp:effectExtent l="0" t="0" r="0" b="0"/>
             <wp:docPr id="7" name="Picture 352840398" descr=""/>
@@ -5401,7 +5433,7 @@
       <w:r>
         <w:rPr/>
         <w:drawing>
-          <wp:inline distT="0" distB="0" distL="0" distR="6350">
+          <wp:inline distT="0" distB="0" distL="0" distR="0">
             <wp:extent cx="5575300" cy="4211955"/>
             <wp:effectExtent l="0" t="0" r="0" b="0"/>
             <wp:docPr id="8" name="Picture 352840394" descr=""/>
@@ -5508,7 +5540,7 @@
       <w:r>
         <w:rPr/>
         <w:drawing>
-          <wp:inline distT="0" distB="0" distL="0" distR="6350">
+          <wp:inline distT="0" distB="0" distL="0" distR="0">
             <wp:extent cx="5575300" cy="4787900"/>
             <wp:effectExtent l="0" t="0" r="0" b="0"/>
             <wp:docPr id="9" name="Picture 21" descr=""/>
@@ -5556,7 +5588,7 @@
       <w:r>
         <w:rPr/>
         <w:drawing>
-          <wp:inline distT="0" distB="1270" distL="0" distR="6350">
+          <wp:inline distT="0" distB="0" distL="0" distR="0">
             <wp:extent cx="5575300" cy="6799580"/>
             <wp:effectExtent l="0" t="0" r="0" b="0"/>
             <wp:docPr id="10" name="Image1" descr=""/>
@@ -5714,7 +5746,7 @@
                 <wp:positionV relativeFrom="paragraph">
                   <wp:posOffset>120650</wp:posOffset>
                 </wp:positionV>
-                <wp:extent cx="1048385" cy="676910"/>
+                <wp:extent cx="1049020" cy="677545"/>
                 <wp:effectExtent l="0" t="0" r="19050" b="28575"/>
                 <wp:wrapSquare wrapText="bothSides"/>
                 <wp:docPr id="11" name="Text Box 2"/>
@@ -5725,7 +5757,7 @@
                       <wps:spPr>
                         <a:xfrm>
                           <a:off x="0" y="0"/>
-                          <a:ext cx="1047600" cy="676440"/>
+                          <a:ext cx="1048320" cy="676800"/>
                         </a:xfrm>
                         <a:prstGeom prst="rect">
                           <a:avLst/>
@@ -5753,9 +5785,7 @@
                               <w:pStyle w:val="FrameContents"/>
                               <w:spacing w:before="0" w:after="120"/>
                               <w:jc w:val="center"/>
-                              <w:rPr>
-                                <w:color w:val="auto"/>
-                              </w:rPr>
+                              <w:rPr/>
                             </w:pPr>
                             <w:r>
                               <w:rPr>
@@ -5777,7 +5807,7 @@
           </mc:Choice>
           <mc:Fallback>
             <w:pict>
-              <v:rect id="shape_0" ID="Text Box 2" fillcolor="white" stroked="t" style="position:absolute;margin-left:178.25pt;margin-top:9.5pt;width:82.45pt;height:53.2pt;mso-position-horizontal:center;mso-position-horizontal-relative:margin" wp14:anchorId="7FDFB3F0">
+              <v:rect id="shape_0" ID="Text Box 2" fillcolor="white" stroked="t" style="position:absolute;margin-left:178.2pt;margin-top:9.5pt;width:82.5pt;height:53.25pt;mso-position-horizontal:center;mso-position-horizontal-relative:margin" wp14:anchorId="7FDFB3F0">
                 <w10:wrap type="square"/>
                 <v:fill o:detectmouseclick="t" type="solid" color2="black"/>
                 <v:stroke color="black" weight="9360" joinstyle="miter" endcap="flat"/>
@@ -5788,9 +5818,7 @@
                         <w:pStyle w:val="FrameContents"/>
                         <w:spacing w:before="0" w:after="120"/>
                         <w:jc w:val="center"/>
-                        <w:rPr>
-                          <w:color w:val="auto"/>
-                        </w:rPr>
+                        <w:rPr/>
                       </w:pPr>
                       <w:r>
                         <w:rPr>
@@ -5855,7 +5883,7 @@
                 <wp:positionV relativeFrom="paragraph">
                   <wp:posOffset>58420</wp:posOffset>
                 </wp:positionV>
-                <wp:extent cx="46355" cy="457835"/>
+                <wp:extent cx="46990" cy="458470"/>
                 <wp:effectExtent l="38100" t="0" r="69215" b="57150"/>
                 <wp:wrapNone/>
                 <wp:docPr id="13" name="Straight Arrow Connector 9"/>
@@ -5866,7 +5894,7 @@
                       <wps:spPr>
                         <a:xfrm>
                           <a:off x="0" y="0"/>
-                          <a:ext cx="45720" cy="457200"/>
+                          <a:ext cx="46440" cy="457920"/>
                         </a:xfrm>
                         <a:custGeom>
                           <a:avLst/>
@@ -5910,17 +5938,7 @@
             </w:drawing>
           </mc:Choice>
           <mc:Fallback>
-            <w:pict>
-              <v:shapetype id="shapetype_32" coordsize="21600,21600" o:spt="32" path="m,l21600,21600nfe">
-                <v:stroke joinstyle="miter"/>
-                <v:path gradientshapeok="t" o:connecttype="rect" textboxrect="0,0,21600,21600"/>
-              </v:shapetype>
-              <v:shape id="shape_0" ID="Straight Arrow Connector 9" stroked="t" style="position:absolute;margin-left:219.4pt;margin-top:4.6pt;width:3.55pt;height:35.95pt" wp14:anchorId="6CBC4918" type="shapetype_32">
-                <w10:wrap type="none"/>
-                <v:fill o:detectmouseclick="t" on="false"/>
-                <v:stroke color="black" weight="9360" endarrow="block" endarrowwidth="medium" endarrowlength="medium" joinstyle="round" endcap="flat"/>
-              </v:shape>
-            </w:pict>
+            <w:pict/>
           </mc:Fallback>
         </mc:AlternateContent>
       </w:r>
@@ -5960,7 +5978,7 @@
                 <wp:positionV relativeFrom="paragraph">
                   <wp:posOffset>10795</wp:posOffset>
                 </wp:positionV>
-                <wp:extent cx="1286510" cy="686435"/>
+                <wp:extent cx="1287145" cy="687070"/>
                 <wp:effectExtent l="0" t="0" r="28575" b="19050"/>
                 <wp:wrapSquare wrapText="bothSides"/>
                 <wp:docPr id="14" name="Text Box 2"/>
@@ -5971,7 +5989,7 @@
                       <wps:spPr>
                         <a:xfrm>
                           <a:off x="0" y="0"/>
-                          <a:ext cx="1285920" cy="685800"/>
+                          <a:ext cx="1286640" cy="686520"/>
                         </a:xfrm>
                         <a:prstGeom prst="rect">
                           <a:avLst/>
@@ -5999,9 +6017,7 @@
                               <w:pStyle w:val="FrameContents"/>
                               <w:spacing w:before="0" w:after="120"/>
                               <w:jc w:val="center"/>
-                              <w:rPr>
-                                <w:color w:val="auto"/>
-                              </w:rPr>
+                              <w:rPr/>
                             </w:pPr>
                             <w:r>
                               <w:rPr>
@@ -6023,7 +6039,7 @@
           </mc:Choice>
           <mc:Fallback>
             <w:pict>
-              <v:rect id="shape_0" ID="Text Box 2" fillcolor="white" stroked="t" style="position:absolute;margin-left:168.85pt;margin-top:0.85pt;width:101.2pt;height:53.95pt;mso-position-horizontal:center;mso-position-horizontal-relative:margin" wp14:anchorId="5019D35D">
+              <v:rect id="shape_0" ID="Text Box 2" fillcolor="white" stroked="t" style="position:absolute;margin-left:168.85pt;margin-top:0.85pt;width:101.25pt;height:54pt;mso-position-horizontal:center;mso-position-horizontal-relative:margin" wp14:anchorId="5019D35D">
                 <w10:wrap type="square"/>
                 <v:fill o:detectmouseclick="t" type="solid" color2="black"/>
                 <v:stroke color="black" weight="9360" joinstyle="miter" endcap="flat"/>
@@ -6034,9 +6050,7 @@
                         <w:pStyle w:val="FrameContents"/>
                         <w:spacing w:before="0" w:after="120"/>
                         <w:jc w:val="center"/>
-                        <w:rPr>
-                          <w:color w:val="auto"/>
-                        </w:rPr>
+                        <w:rPr/>
                       </w:pPr>
                       <w:r>
                         <w:rPr>
@@ -6088,7 +6102,7 @@
                 <wp:positionV relativeFrom="paragraph">
                   <wp:posOffset>191770</wp:posOffset>
                 </wp:positionV>
-                <wp:extent cx="1572260" cy="572135"/>
+                <wp:extent cx="1572895" cy="572770"/>
                 <wp:effectExtent l="38100" t="0" r="28575" b="76200"/>
                 <wp:wrapNone/>
                 <wp:docPr id="16" name="Straight Arrow Connector 10"/>
@@ -6099,7 +6113,7 @@
                       <wps:spPr>
                         <a:xfrm flipH="1">
                           <a:off x="0" y="0"/>
-                          <a:ext cx="1571760" cy="571680"/>
+                          <a:ext cx="1572120" cy="572040"/>
                         </a:xfrm>
                         <a:custGeom>
                           <a:avLst/>
@@ -6143,13 +6157,7 @@
             </w:drawing>
           </mc:Choice>
           <mc:Fallback>
-            <w:pict>
-              <v:shape id="shape_0" ID="Straight Arrow Connector 10" stroked="t" style="position:absolute;margin-left:60.4pt;margin-top:15.1pt;width:123.7pt;height:44.95pt;flip:x" wp14:anchorId="2B015435" type="shapetype_32">
-                <w10:wrap type="none"/>
-                <v:fill o:detectmouseclick="t" on="false"/>
-                <v:stroke color="black" weight="9360" endarrow="block" endarrowwidth="medium" endarrowlength="medium" joinstyle="round" endcap="flat"/>
-              </v:shape>
-            </w:pict>
+            <w:pict/>
           </mc:Fallback>
         </mc:AlternateContent>
         <mc:AlternateContent>
@@ -6163,7 +6171,7 @@
                 <wp:positionV relativeFrom="paragraph">
                   <wp:posOffset>191770</wp:posOffset>
                 </wp:positionV>
-                <wp:extent cx="46355" cy="581660"/>
+                <wp:extent cx="46990" cy="582295"/>
                 <wp:effectExtent l="38100" t="0" r="69215" b="47625"/>
                 <wp:wrapNone/>
                 <wp:docPr id="17" name="Straight Arrow Connector 12"/>
@@ -6174,7 +6182,7 @@
                       <wps:spPr>
                         <a:xfrm>
                           <a:off x="0" y="0"/>
-                          <a:ext cx="45720" cy="581040"/>
+                          <a:ext cx="46440" cy="581760"/>
                         </a:xfrm>
                         <a:custGeom>
                           <a:avLst/>
@@ -6218,13 +6226,7 @@
             </w:drawing>
           </mc:Choice>
           <mc:Fallback>
-            <w:pict>
-              <v:shape id="shape_0" ID="Straight Arrow Connector 12" stroked="t" style="position:absolute;margin-left:214.15pt;margin-top:15.1pt;width:3.55pt;height:45.7pt" wp14:anchorId="44054AC7" type="shapetype_32">
-                <w10:wrap type="none"/>
-                <v:fill o:detectmouseclick="t" on="false"/>
-                <v:stroke color="black" weight="9360" endarrow="block" endarrowwidth="medium" endarrowlength="medium" joinstyle="round" endcap="flat"/>
-              </v:shape>
-            </w:pict>
+            <w:pict/>
           </mc:Fallback>
         </mc:AlternateContent>
         <mc:AlternateContent>
@@ -6238,7 +6240,7 @@
                 <wp:positionV relativeFrom="paragraph">
                   <wp:posOffset>191770</wp:posOffset>
                 </wp:positionV>
-                <wp:extent cx="1038860" cy="810260"/>
+                <wp:extent cx="1039495" cy="810895"/>
                 <wp:effectExtent l="0" t="0" r="66675" b="47625"/>
                 <wp:wrapNone/>
                 <wp:docPr id="18" name="Straight Arrow Connector 13"/>
@@ -6249,7 +6251,7 @@
                       <wps:spPr>
                         <a:xfrm>
                           <a:off x="0" y="0"/>
-                          <a:ext cx="1038240" cy="809640"/>
+                          <a:ext cx="1038960" cy="810360"/>
                         </a:xfrm>
                         <a:custGeom>
                           <a:avLst/>
@@ -6293,13 +6295,7 @@
             </w:drawing>
           </mc:Choice>
           <mc:Fallback>
-            <w:pict>
-              <v:shape id="shape_0" ID="Straight Arrow Connector 13" stroked="t" style="position:absolute;margin-left:256.9pt;margin-top:15.1pt;width:81.7pt;height:63.7pt" wp14:anchorId="74F8E081" type="shapetype_32">
-                <w10:wrap type="none"/>
-                <v:fill o:detectmouseclick="t" on="false"/>
-                <v:stroke color="black" weight="9360" endarrow="block" endarrowwidth="medium" endarrowlength="medium" joinstyle="round" endcap="flat"/>
-              </v:shape>
-            </w:pict>
+            <w:pict/>
           </mc:Fallback>
         </mc:AlternateContent>
       </w:r>
@@ -6352,7 +6348,7 @@
                 <wp:positionV relativeFrom="paragraph">
                   <wp:posOffset>5715</wp:posOffset>
                 </wp:positionV>
-                <wp:extent cx="857885" cy="600710"/>
+                <wp:extent cx="858520" cy="601345"/>
                 <wp:effectExtent l="0" t="0" r="19050" b="28575"/>
                 <wp:wrapSquare wrapText="bothSides"/>
                 <wp:docPr id="19" name="Text Box 2"/>
@@ -6363,7 +6359,7 @@
                       <wps:spPr>
                         <a:xfrm>
                           <a:off x="0" y="0"/>
-                          <a:ext cx="857160" cy="600120"/>
+                          <a:ext cx="857880" cy="600840"/>
                         </a:xfrm>
                         <a:prstGeom prst="rect">
                           <a:avLst/>
@@ -6391,9 +6387,7 @@
                               <w:pStyle w:val="FrameContents"/>
                               <w:spacing w:before="0" w:after="120"/>
                               <w:jc w:val="center"/>
-                              <w:rPr>
-                                <w:color w:val="auto"/>
-                              </w:rPr>
+                              <w:rPr/>
                             </w:pPr>
                             <w:r>
                               <w:rPr>
@@ -6415,7 +6409,7 @@
           </mc:Choice>
           <mc:Fallback>
             <w:pict>
-              <v:rect id="shape_0" ID="Text Box 2" fillcolor="white" stroked="t" style="position:absolute;margin-left:22.9pt;margin-top:0.45pt;width:67.45pt;height:47.2pt" wp14:anchorId="5700D8E4">
+              <v:rect id="shape_0" ID="Text Box 2" fillcolor="white" stroked="t" style="position:absolute;margin-left:22.9pt;margin-top:0.45pt;width:67.5pt;height:47.25pt" wp14:anchorId="5700D8E4">
                 <w10:wrap type="square"/>
                 <v:fill o:detectmouseclick="t" type="solid" color2="black"/>
                 <v:stroke color="black" weight="9360" joinstyle="miter" endcap="flat"/>
@@ -6426,9 +6420,7 @@
                         <w:pStyle w:val="FrameContents"/>
                         <w:spacing w:before="0" w:after="120"/>
                         <w:jc w:val="center"/>
-                        <w:rPr>
-                          <w:color w:val="auto"/>
-                        </w:rPr>
+                        <w:rPr/>
                       </w:pPr>
                       <w:r>
                         <w:rPr>
@@ -6454,7 +6446,7 @@
                 <wp:positionV relativeFrom="paragraph">
                   <wp:posOffset>5715</wp:posOffset>
                 </wp:positionV>
-                <wp:extent cx="857885" cy="600710"/>
+                <wp:extent cx="858520" cy="601345"/>
                 <wp:effectExtent l="0" t="0" r="19050" b="28575"/>
                 <wp:wrapSquare wrapText="bothSides"/>
                 <wp:docPr id="21" name="Text Box 2"/>
@@ -6465,7 +6457,7 @@
                       <wps:spPr>
                         <a:xfrm>
                           <a:off x="0" y="0"/>
-                          <a:ext cx="857160" cy="600120"/>
+                          <a:ext cx="857880" cy="600840"/>
                         </a:xfrm>
                         <a:prstGeom prst="rect">
                           <a:avLst/>
@@ -6493,9 +6485,7 @@
                               <w:pStyle w:val="FrameContents"/>
                               <w:spacing w:before="0" w:after="120"/>
                               <w:jc w:val="center"/>
-                              <w:rPr>
-                                <w:color w:val="auto"/>
-                              </w:rPr>
+                              <w:rPr/>
                             </w:pPr>
                             <w:r>
                               <w:rPr>
@@ -6517,7 +6507,7 @@
           </mc:Choice>
           <mc:Fallback>
             <w:pict>
-              <v:rect id="shape_0" ID="Text Box 2" fillcolor="white" stroked="t" style="position:absolute;margin-left:185.75pt;margin-top:0.45pt;width:67.45pt;height:47.2pt;mso-position-horizontal:center;mso-position-horizontal-relative:margin" wp14:anchorId="6B23C7F2">
+              <v:rect id="shape_0" ID="Text Box 2" fillcolor="white" stroked="t" style="position:absolute;margin-left:185.7pt;margin-top:0.45pt;width:67.5pt;height:47.25pt;mso-position-horizontal:center;mso-position-horizontal-relative:margin" wp14:anchorId="6B23C7F2">
                 <w10:wrap type="square"/>
                 <v:fill o:detectmouseclick="t" type="solid" color2="black"/>
                 <v:stroke color="black" weight="9360" joinstyle="miter" endcap="flat"/>
@@ -6528,9 +6518,7 @@
                         <w:pStyle w:val="FrameContents"/>
                         <w:spacing w:before="0" w:after="120"/>
                         <w:jc w:val="center"/>
-                        <w:rPr>
-                          <w:color w:val="auto"/>
-                        </w:rPr>
+                        <w:rPr/>
                       </w:pPr>
                       <w:r>
                         <w:rPr>
@@ -6556,7 +6544,7 @@
                 <wp:positionV relativeFrom="paragraph">
                   <wp:posOffset>5715</wp:posOffset>
                 </wp:positionV>
-                <wp:extent cx="857885" cy="600710"/>
+                <wp:extent cx="858520" cy="601345"/>
                 <wp:effectExtent l="0" t="0" r="19050" b="28575"/>
                 <wp:wrapSquare wrapText="bothSides"/>
                 <wp:docPr id="23" name="Text Box 2"/>
@@ -6567,7 +6555,7 @@
                       <wps:spPr>
                         <a:xfrm>
                           <a:off x="0" y="0"/>
-                          <a:ext cx="857160" cy="600120"/>
+                          <a:ext cx="857880" cy="600840"/>
                         </a:xfrm>
                         <a:prstGeom prst="rect">
                           <a:avLst/>
@@ -6595,9 +6583,7 @@
                               <w:pStyle w:val="FrameContents"/>
                               <w:spacing w:before="0" w:after="120"/>
                               <w:jc w:val="center"/>
-                              <w:rPr>
-                                <w:color w:val="auto"/>
-                              </w:rPr>
+                              <w:rPr/>
                             </w:pPr>
                             <w:r>
                               <w:rPr>
@@ -6619,7 +6605,7 @@
           </mc:Choice>
           <mc:Fallback>
             <w:pict>
-              <v:rect id="shape_0" ID="Text Box 2" fillcolor="white" stroked="t" style="position:absolute;margin-left:337.9pt;margin-top:0.45pt;width:67.45pt;height:47.2pt" wp14:anchorId="2B9957A1">
+              <v:rect id="shape_0" ID="Text Box 2" fillcolor="white" stroked="t" style="position:absolute;margin-left:337.9pt;margin-top:0.45pt;width:67.5pt;height:47.25pt" wp14:anchorId="2B9957A1">
                 <w10:wrap type="square"/>
                 <v:fill o:detectmouseclick="t" type="solid" color2="black"/>
                 <v:stroke color="black" weight="9360" joinstyle="miter" endcap="flat"/>
@@ -6630,9 +6616,7 @@
                         <w:pStyle w:val="FrameContents"/>
                         <w:spacing w:before="0" w:after="120"/>
                         <w:jc w:val="center"/>
-                        <w:rPr>
-                          <w:color w:val="auto"/>
-                        </w:rPr>
+                        <w:rPr/>
                       </w:pPr>
                       <w:r>
                         <w:rPr>
@@ -6771,7 +6755,7 @@
       <w:r>
         <w:rPr/>
         <w:drawing>
-          <wp:inline distT="0" distB="0" distL="0" distR="6350">
+          <wp:inline distT="0" distB="0" distL="0" distR="0">
             <wp:extent cx="5575300" cy="3798570"/>
             <wp:effectExtent l="0" t="0" r="0" b="0"/>
             <wp:docPr id="25" name="Picture 62" descr=""/>
@@ -6833,7 +6817,7 @@
       <w:r>
         <w:rPr/>
         <w:drawing>
-          <wp:inline distT="0" distB="0" distL="0" distR="6350">
+          <wp:inline distT="0" distB="0" distL="0" distR="0">
             <wp:extent cx="5575300" cy="3089910"/>
             <wp:effectExtent l="0" t="0" r="0" b="0"/>
             <wp:docPr id="26" name="Picture 61" descr=""/>
@@ -6881,7 +6865,7 @@
       <w:r>
         <w:rPr/>
         <w:drawing>
-          <wp:inline distT="0" distB="0" distL="0" distR="6350">
+          <wp:inline distT="0" distB="0" distL="0" distR="0">
             <wp:extent cx="5575300" cy="3166110"/>
             <wp:effectExtent l="0" t="0" r="0" b="0"/>
             <wp:docPr id="27" name="Picture 63" descr=""/>
@@ -6984,13 +6968,7 @@
         <w:rPr>
           <w:lang w:eastAsia="en-US" w:bidi="ar-SA"/>
         </w:rPr>
-        <w:t xml:space="preserve">1. </w:t>
-      </w:r>
-      <w:r>
-        <w:rPr>
-          <w:lang w:eastAsia="en-US" w:bidi="ar-SA"/>
-        </w:rPr>
-        <w:t xml:space="preserve">Trang web sử dụng giao thức bảo mật </w:t>
+        <w:t xml:space="preserve">1. Trang web sử dụng giao thức bảo mật </w:t>
       </w:r>
       <w:r>
         <w:rPr>
@@ -7027,7 +7005,42 @@
         <w:rPr>
           <w:lang w:eastAsia="en-US" w:bidi="ar-SA"/>
         </w:rPr>
-        <w:t>3. Cài đặt mật khẩu có độ bảo mật cao.</w:t>
+        <w:t>3. Cài đặt mật khẩu có độ bảo mật cao</w:t>
+      </w:r>
+    </w:p>
+    <w:p>
+      <w:pPr>
+        <w:pStyle w:val="Normal"/>
+        <w:rPr/>
+      </w:pPr>
+      <w:r>
+        <w:rPr>
+          <w:lang w:eastAsia="en-US" w:bidi="ar-SA"/>
+        </w:rPr>
+        <w:t xml:space="preserve">  </w:t>
+      </w:r>
+      <w:r>
+        <w:rPr>
+          <w:sz w:val="21"/>
+          <w:szCs w:val="21"/>
+          <w:lang w:eastAsia="en-US" w:bidi="ar-SA"/>
+        </w:rPr>
+        <w:t xml:space="preserve"> </w:t>
+      </w:r>
+      <w:r>
+        <w:rPr>
+          <w:rFonts w:ascii="arial;helvetica;sans-serif" w:hAnsi="arial;helvetica;sans-serif"/>
+          <w:b w:val="false"/>
+          <w:i w:val="false"/>
+          <w:caps w:val="false"/>
+          <w:smallCaps w:val="false"/>
+          <w:color w:val="000000"/>
+          <w:spacing w:val="0"/>
+          <w:sz w:val="21"/>
+          <w:szCs w:val="21"/>
+          <w:lang w:eastAsia="en-US" w:bidi="ar-SA"/>
+        </w:rPr>
+        <w:t>Mật khẩu được lưu trữ dưới dạng các giá trị mã hoá, giải mã với hàm encrypt và decrypt. Trong trường hợp có ai đó xâm nhập và đánh cắp mật khẩu, việc sử dụng mật khẩu đã băm có thể giúp hạn chế thiệt hại vì khó có thể giải mã được chúng.</w:t>
       </w:r>
     </w:p>
     <w:p>
@@ -7052,16 +7065,44 @@
     </w:p>
     <w:p>
       <w:pPr>
-        <w:pStyle w:val="Normal"/>
-        <w:rPr>
-          <w:lang w:eastAsia="en-US" w:bidi="ar-SA"/>
-        </w:rPr>
-      </w:pPr>
-      <w:r>
-        <w:rPr>
-          <w:lang w:eastAsia="en-US" w:bidi="ar-SA"/>
-        </w:rPr>
-        <w:t>Có một cơ sở dữ liệu backup.</w:t>
+        <w:pStyle w:val="TextBody"/>
+        <w:widowControl/>
+        <w:pBdr/>
+        <w:spacing w:lineRule="atLeast" w:line="390" w:before="0" w:after="300"/>
+        <w:ind w:left="0" w:right="0" w:hanging="0"/>
+        <w:rPr>
+          <w:color w:val="000000"/>
+        </w:rPr>
+      </w:pPr>
+      <w:r>
+        <w:rPr>
+          <w:rFonts w:ascii="Ubuntu" w:hAnsi="Ubuntu"/>
+          <w:b w:val="false"/>
+          <w:i w:val="false"/>
+          <w:caps w:val="false"/>
+          <w:smallCaps w:val="false"/>
+          <w:color w:val="000000"/>
+          <w:spacing w:val="0"/>
+          <w:sz w:val="21"/>
+          <w:szCs w:val="21"/>
+          <w:lang w:eastAsia="en-US" w:bidi="ar-SA"/>
+        </w:rPr>
+        <w:t>V</w:t>
+      </w:r>
+      <w:r>
+        <w:rPr>
+          <w:rFonts w:ascii="Ubuntu" w:hAnsi="Ubuntu"/>
+          <w:b w:val="false"/>
+          <w:i w:val="false"/>
+          <w:caps w:val="false"/>
+          <w:smallCaps w:val="false"/>
+          <w:color w:val="000000"/>
+          <w:spacing w:val="0"/>
+          <w:sz w:val="21"/>
+          <w:szCs w:val="21"/>
+          <w:lang w:eastAsia="en-US" w:bidi="ar-SA"/>
+        </w:rPr>
+        <w:t>iệc back up / cập nhật dữ liệu thường xuyên sẽ luôn duy trì các phần mềm quản lý website ở phiên bản mới nhất,  dễ dàng phát hiện lỗi hoặc các lỗ hổng trên hệ thống.</w:t>
       </w:r>
     </w:p>
     <w:p>
@@ -7298,8 +7339,6 @@
     <w:r>
       <w:rPr>
         <w:i/>
-        <w:color w:val="951B13"/>
-        <w:lang w:eastAsia="ar-SA" w:bidi="ar-SA"/>
       </w:rPr>
       <w:fldChar w:fldCharType="begin"/>
     </w:r>
@@ -7480,8 +7519,6 @@
     <w:r>
       <w:rPr>
         <w:i/>
-        <w:color w:val="C00000"/>
-        <w:lang w:eastAsia="ar-SA" w:bidi="ar-SA"/>
       </w:rPr>
       <w:fldChar w:fldCharType="begin"/>
     </w:r>
@@ -7501,7 +7538,7 @@
       <w:rPr>
         <w:i/>
       </w:rPr>
-      <w:t>12</w:t>
+      <w:t>11</w:t>
     </w:r>
     <w:r>
       <w:rPr>
@@ -7520,8 +7557,6 @@
     <w:r>
       <w:rPr>
         <w:i/>
-        <w:color w:val="C00000"/>
-        <w:lang w:eastAsia="ar-SA" w:bidi="ar-SA"/>
       </w:rPr>
       <w:fldChar w:fldCharType="begin"/>
     </w:r>
@@ -7617,7 +7652,7 @@
               <wp:positionV relativeFrom="paragraph">
                 <wp:posOffset>-130810</wp:posOffset>
               </wp:positionV>
-              <wp:extent cx="907415" cy="389890"/>
+              <wp:extent cx="908050" cy="390525"/>
               <wp:effectExtent l="0" t="0" r="27305" b="10795"/>
               <wp:wrapNone/>
               <wp:docPr id="28" name="Text Box 14"/>
@@ -7628,7 +7663,7 @@
                     <wps:spPr>
                       <a:xfrm>
                         <a:off x="0" y="0"/>
-                        <a:ext cx="906840" cy="389160"/>
+                        <a:ext cx="907560" cy="389880"/>
                       </a:xfrm>
                       <a:prstGeom prst="rect">
                         <a:avLst/>
@@ -7666,7 +7701,7 @@
                           </w:pPr>
                           <w:r>
                             <w:rPr>
-                              <w:color w:val="auto"/>
+                              <w:color w:val="000000"/>
                             </w:rPr>
                             <w:drawing>
                               <wp:inline distT="0" distB="0" distL="0" distR="0">
@@ -7721,7 +7756,7 @@
         </mc:Choice>
         <mc:Fallback>
           <w:pict>
-            <v:rect id="shape_0" ID="Text Box 14" fillcolor="white" stroked="t" style="position:absolute;margin-left:-78.05pt;margin-top:-10.3pt;width:71.35pt;height:30.6pt;mso-position-horizontal-relative:margin" wp14:anchorId="2A850F9D">
+            <v:rect id="shape_0" ID="Text Box 14" fillcolor="white" stroked="t" style="position:absolute;margin-left:-78.05pt;margin-top:-10.3pt;width:71.4pt;height:30.65pt;mso-position-horizontal-relative:margin" wp14:anchorId="2A850F9D">
               <w10:wrap type="none"/>
               <v:fill o:detectmouseclick="t" type="solid" color2="black"/>
               <v:stroke color="black" weight="6480" joinstyle="round" endcap="flat"/>
@@ -7742,7 +7777,7 @@
                     </w:pPr>
                     <w:r>
                       <w:rPr>
-                        <w:color w:val="auto"/>
+                        <w:color w:val="000000"/>
                       </w:rPr>
                       <w:drawing>
                         <wp:inline distT="0" distB="0" distL="0" distR="0">
@@ -7802,8 +7837,6 @@
     <w:r>
       <w:rPr>
         <w:i/>
-        <w:color w:val="C00000"/>
-        <w:lang w:eastAsia="ar-SA" w:bidi="ar-SA"/>
       </w:rPr>
       <w:fldChar w:fldCharType="begin"/>
     </w:r>
@@ -7842,8 +7875,6 @@
     <w:r>
       <w:rPr>
         <w:i/>
-        <w:color w:val="C00000"/>
-        <w:lang w:eastAsia="ar-SA" w:bidi="ar-SA"/>
       </w:rPr>
       <w:fldChar w:fldCharType="begin"/>
     </w:r>
@@ -8145,6 +8176,7 @@
       </w:pPr>
       <w:rPr>
         <w:rFonts w:ascii="Wingdings" w:hAnsi="Wingdings" w:cs="Wingdings" w:hint="default"/>
+        <w:rFonts w:cs="Wingdings"/>
       </w:rPr>
     </w:lvl>
     <w:lvl w:ilvl="3">
@@ -8157,6 +8189,7 @@
       </w:pPr>
       <w:rPr>
         <w:rFonts w:ascii="Symbol" w:hAnsi="Symbol" w:cs="Symbol" w:hint="default"/>
+        <w:rFonts w:cs="Symbol"/>
       </w:rPr>
     </w:lvl>
     <w:lvl w:ilvl="4">
@@ -8182,6 +8215,7 @@
       </w:pPr>
       <w:rPr>
         <w:rFonts w:ascii="Wingdings" w:hAnsi="Wingdings" w:cs="Wingdings" w:hint="default"/>
+        <w:rFonts w:cs="Wingdings"/>
       </w:rPr>
     </w:lvl>
     <w:lvl w:ilvl="6">
@@ -8194,6 +8228,7 @@
       </w:pPr>
       <w:rPr>
         <w:rFonts w:ascii="Symbol" w:hAnsi="Symbol" w:cs="Symbol" w:hint="default"/>
+        <w:rFonts w:cs="Symbol"/>
       </w:rPr>
     </w:lvl>
     <w:lvl w:ilvl="7">
@@ -8219,6 +8254,7 @@
       </w:pPr>
       <w:rPr>
         <w:rFonts w:ascii="Wingdings" w:hAnsi="Wingdings" w:cs="Wingdings" w:hint="default"/>
+        <w:rFonts w:cs="Wingdings"/>
       </w:rPr>
     </w:lvl>
   </w:abstractNum>
@@ -8628,7 +8664,7 @@
       <w:kern w:val="0"/>
       <w:sz w:val="20"/>
       <w:szCs w:val="20"/>
-      <w:lang w:eastAsia="hi-IN" w:bidi="hi-IN" w:val="en-US"/>
+      <w:lang w:val="en-US" w:eastAsia="hi-IN" w:bidi="hi-IN"/>
     </w:rPr>
   </w:style>
   <w:style w:type="paragraph" w:styleId="Heading1">
@@ -9265,6 +9301,99 @@
     <w:qFormat/>
     <w:rPr/>
   </w:style>
+  <w:style w:type="character" w:styleId="ListLabel44">
+    <w:name w:val="ListLabel 44"/>
+    <w:qFormat/>
+    <w:rPr>
+      <w:rFonts w:cs="Tahoma"/>
+    </w:rPr>
+  </w:style>
+  <w:style w:type="character" w:styleId="ListLabel45">
+    <w:name w:val="ListLabel 45"/>
+    <w:qFormat/>
+    <w:rPr>
+      <w:rFonts w:cs="Tahoma"/>
+    </w:rPr>
+  </w:style>
+  <w:style w:type="character" w:styleId="ListLabel46">
+    <w:name w:val="ListLabel 46"/>
+    <w:qFormat/>
+    <w:rPr>
+      <w:rFonts w:cs="Tahoma"/>
+    </w:rPr>
+  </w:style>
+  <w:style w:type="character" w:styleId="ListLabel47">
+    <w:name w:val="ListLabel 47"/>
+    <w:qFormat/>
+    <w:rPr>
+      <w:rFonts w:cs="Courier New"/>
+    </w:rPr>
+  </w:style>
+  <w:style w:type="character" w:styleId="ListLabel48">
+    <w:name w:val="ListLabel 48"/>
+    <w:qFormat/>
+    <w:rPr>
+      <w:rFonts w:cs="Wingdings"/>
+    </w:rPr>
+  </w:style>
+  <w:style w:type="character" w:styleId="ListLabel49">
+    <w:name w:val="ListLabel 49"/>
+    <w:qFormat/>
+    <w:rPr>
+      <w:rFonts w:cs="Symbol"/>
+    </w:rPr>
+  </w:style>
+  <w:style w:type="character" w:styleId="ListLabel50">
+    <w:name w:val="ListLabel 50"/>
+    <w:qFormat/>
+    <w:rPr>
+      <w:rFonts w:cs="Courier New"/>
+    </w:rPr>
+  </w:style>
+  <w:style w:type="character" w:styleId="ListLabel51">
+    <w:name w:val="ListLabel 51"/>
+    <w:qFormat/>
+    <w:rPr>
+      <w:rFonts w:cs="Wingdings"/>
+    </w:rPr>
+  </w:style>
+  <w:style w:type="character" w:styleId="ListLabel52">
+    <w:name w:val="ListLabel 52"/>
+    <w:qFormat/>
+    <w:rPr>
+      <w:rFonts w:cs="Symbol"/>
+    </w:rPr>
+  </w:style>
+  <w:style w:type="character" w:styleId="ListLabel53">
+    <w:name w:val="ListLabel 53"/>
+    <w:qFormat/>
+    <w:rPr>
+      <w:rFonts w:cs="Courier New"/>
+    </w:rPr>
+  </w:style>
+  <w:style w:type="character" w:styleId="ListLabel54">
+    <w:name w:val="ListLabel 54"/>
+    <w:qFormat/>
+    <w:rPr>
+      <w:rFonts w:cs="Wingdings"/>
+    </w:rPr>
+  </w:style>
+  <w:style w:type="character" w:styleId="ListLabel55">
+    <w:name w:val="ListLabel 55"/>
+    <w:qFormat/>
+    <w:rPr>
+      <w:sz w:val="28"/>
+      <w:szCs w:val="28"/>
+    </w:rPr>
+  </w:style>
+  <w:style w:type="character" w:styleId="StrongEmphasis">
+    <w:name w:val="Strong Emphasis"/>
+    <w:qFormat/>
+    <w:rPr>
+      <w:b/>
+      <w:bCs/>
+    </w:rPr>
+  </w:style>
   <w:style w:type="paragraph" w:styleId="Heading">
     <w:name w:val="Heading"/>
     <w:basedOn w:val="Normal"/>
@@ -9324,7 +9453,6 @@
   <w:style w:type="paragraph" w:styleId="Tiu" w:customStyle="1">
     <w:name w:val="Tiêu đề"/>
     <w:basedOn w:val="Normal"/>
-    <w:next w:val="TextBody"/>
     <w:qFormat/>
     <w:pPr>
       <w:keepNext w:val="true"/>
@@ -9378,7 +9506,7 @@
       <w:kern w:val="0"/>
       <w:sz w:val="22"/>
       <w:szCs w:val="22"/>
-      <w:lang w:eastAsia="ar-SA" w:val="en-US" w:bidi="ar-SA"/>
+      <w:lang w:val="en-US" w:eastAsia="ar-SA" w:bidi="ar-SA"/>
     </w:rPr>
   </w:style>
   <w:style w:type="paragraph" w:styleId="BalloonText">
@@ -9834,7 +9962,6 @@
     <w:pPr>
       <w:snapToGrid w:val="0"/>
     </w:pPr>
-    <w:rPr/>
     <w:tblPr>
       <w:tblStyleRowBandSize w:val="1"/>
       <w:tblInd w:w="0" w:type="dxa"/>

</xml_diff>

<commit_message>
adjust estimate price in part5
</commit_message>
<xml_diff>
--- a/Btl/MyProjectMgnt.docx
+++ b/Btl/MyProjectMgnt.docx
@@ -4040,10 +4040,14 @@
         </w:numPr>
         <w:rPr/>
       </w:pPr>
+      <w:r>
+        <w:rPr/>
+        <w:t xml:space="preserve">Các </w:t>
+      </w:r>
       <w:bookmarkStart w:id="1" w:name="_Toc527975126"/>
       <w:r>
         <w:rPr/>
-        <w:t>Các nhân sự tham gia dự án</w:t>
+        <w:t>nhân sự tham gia dự án</w:t>
       </w:r>
       <w:bookmarkEnd w:id="1"/>
     </w:p>
@@ -4056,12 +4060,14 @@
         </w:numPr>
         <w:rPr/>
       </w:pPr>
-      <w:bookmarkStart w:id="2" w:name="_Toc527975127"/>
+      <w:bookmarkStart w:id="2" w:name="__DdeLink__779_3463681464"/>
+      <w:bookmarkStart w:id="3" w:name="_Toc527975127"/>
       <w:r>
         <w:rPr/>
         <w:t>Thông tin liên hệ phía khách hàng</w:t>
       </w:r>
       <w:bookmarkEnd w:id="2"/>
+      <w:bookmarkEnd w:id="3"/>
     </w:p>
     <w:p>
       <w:pPr>
@@ -4082,12 +4088,12 @@
         </w:numPr>
         <w:rPr/>
       </w:pPr>
-      <w:bookmarkStart w:id="3" w:name="_Toc527975128"/>
+      <w:bookmarkStart w:id="4" w:name="_Toc527975128"/>
       <w:r>
         <w:rPr/>
         <w:t>Thông tin liên hệ phía công ty</w:t>
       </w:r>
-      <w:bookmarkEnd w:id="3"/>
+      <w:bookmarkEnd w:id="4"/>
     </w:p>
     <w:p>
       <w:pPr>
@@ -4096,7 +4102,11 @@
       </w:pPr>
       <w:r>
         <w:rPr/>
-        <w:t>Lập trình viên:  Trần Văn Bách.</w:t>
+        <w:t xml:space="preserve">Lập trình viên:  Trần Văn Bách. </w:t>
+      </w:r>
+      <w:r>
+        <w:rPr/>
+        <w:t>Phạm Đức Nhất</w:t>
       </w:r>
     </w:p>
     <w:p>
@@ -4118,12 +4128,12 @@
         </w:numPr>
         <w:rPr/>
       </w:pPr>
-      <w:bookmarkStart w:id="4" w:name="_Toc527975129"/>
+      <w:bookmarkStart w:id="5" w:name="_Toc527975129"/>
       <w:r>
         <w:rPr/>
         <w:t>Phân chia vai trò của thành viên dự án và khách hàng</w:t>
       </w:r>
-      <w:bookmarkEnd w:id="4"/>
+      <w:bookmarkEnd w:id="5"/>
     </w:p>
     <w:p>
       <w:pPr>
@@ -4143,6 +4153,16 @@
       <w:r>
         <w:rPr/>
         <w:t>Trung: IT, chi tiết, báo tiến độ</w:t>
+      </w:r>
+    </w:p>
+    <w:p>
+      <w:pPr>
+        <w:pStyle w:val="Normal"/>
+        <w:rPr/>
+      </w:pPr>
+      <w:r>
+        <w:rPr/>
+        <w:t>Phạm Đức Nhất: Front-End Dev, Tester.</w:t>
       </w:r>
     </w:p>
     <w:p>
@@ -4191,12 +4211,12 @@
         </w:numPr>
         <w:rPr/>
       </w:pPr>
-      <w:bookmarkStart w:id="5" w:name="_Toc527975130"/>
+      <w:bookmarkStart w:id="6" w:name="_Toc527975130"/>
       <w:r>
         <w:rPr/>
         <w:t>Khảo sát dự án</w:t>
       </w:r>
-      <w:bookmarkEnd w:id="5"/>
+      <w:bookmarkEnd w:id="6"/>
     </w:p>
     <w:p>
       <w:pPr>
@@ -4207,12 +4227,12 @@
         </w:numPr>
         <w:rPr/>
       </w:pPr>
-      <w:bookmarkStart w:id="6" w:name="_Toc527975131"/>
+      <w:bookmarkStart w:id="7" w:name="_Toc527975131"/>
       <w:r>
         <w:rPr/>
         <w:t>Yêu cầu khách hàng</w:t>
       </w:r>
-      <w:bookmarkEnd w:id="6"/>
+      <w:bookmarkEnd w:id="7"/>
     </w:p>
     <w:p>
       <w:pPr>
@@ -4307,12 +4327,12 @@
         </w:numPr>
         <w:rPr/>
       </w:pPr>
-      <w:bookmarkStart w:id="7" w:name="_Toc527975132"/>
+      <w:bookmarkStart w:id="8" w:name="_Toc527975132"/>
       <w:r>
         <w:rPr/>
         <w:t>Mô hình hoạt động hiện thời – nghiệp vụ</w:t>
       </w:r>
-      <w:bookmarkEnd w:id="7"/>
+      <w:bookmarkEnd w:id="8"/>
     </w:p>
     <w:p>
       <w:pPr>
@@ -4407,12 +4427,12 @@
         </w:numPr>
         <w:rPr/>
       </w:pPr>
-      <w:bookmarkStart w:id="8" w:name="_Toc527975133"/>
+      <w:bookmarkStart w:id="9" w:name="_Toc527975133"/>
       <w:r>
         <w:rPr/>
         <w:t>Mô hình hoạt động dự kiến sau khi áp dụng sản phẩm mới</w:t>
       </w:r>
-      <w:bookmarkEnd w:id="8"/>
+      <w:bookmarkEnd w:id="9"/>
     </w:p>
     <w:p>
       <w:pPr>
@@ -4433,12 +4453,12 @@
         </w:numPr>
         <w:rPr/>
       </w:pPr>
-      <w:bookmarkStart w:id="9" w:name="_Toc527975134"/>
+      <w:bookmarkStart w:id="10" w:name="_Toc527975134"/>
       <w:r>
         <w:rPr/>
         <w:t>Phân tích ưu điểm/nhược điểm/lợi ích khách hàng</w:t>
       </w:r>
-      <w:bookmarkEnd w:id="9"/>
+      <w:bookmarkEnd w:id="10"/>
     </w:p>
     <w:p>
       <w:pPr>
@@ -4589,12 +4609,12 @@
         </w:numPr>
         <w:rPr/>
       </w:pPr>
-      <w:bookmarkStart w:id="10" w:name="_Toc527975135"/>
+      <w:bookmarkStart w:id="11" w:name="_Toc527975135"/>
       <w:r>
         <w:rPr/>
         <w:t>Ước lượng</w:t>
       </w:r>
-      <w:bookmarkEnd w:id="10"/>
+      <w:bookmarkEnd w:id="11"/>
     </w:p>
     <w:p>
       <w:pPr>
@@ -4605,12 +4625,12 @@
         </w:numPr>
         <w:rPr/>
       </w:pPr>
-      <w:bookmarkStart w:id="11" w:name="_Toc527975136"/>
+      <w:bookmarkStart w:id="12" w:name="_Toc527975136"/>
       <w:r>
         <w:rPr/>
         <w:t>Ước lượng tính năng</w:t>
       </w:r>
-      <w:bookmarkEnd w:id="11"/>
+      <w:bookmarkEnd w:id="12"/>
     </w:p>
     <w:p>
       <w:pPr>
@@ -4677,12 +4697,12 @@
         </w:numPr>
         <w:rPr/>
       </w:pPr>
-      <w:bookmarkStart w:id="12" w:name="_Toc527975137"/>
+      <w:bookmarkStart w:id="13" w:name="_Toc527975137"/>
       <w:r>
         <w:rPr/>
         <w:t>Ước lượng cách tích hợp hệ thống</w:t>
       </w:r>
-      <w:bookmarkEnd w:id="12"/>
+      <w:bookmarkEnd w:id="13"/>
     </w:p>
     <w:p>
       <w:pPr>
@@ -4763,12 +4783,12 @@
         </w:numPr>
         <w:rPr/>
       </w:pPr>
-      <w:bookmarkStart w:id="13" w:name="_Toc527975138"/>
+      <w:bookmarkStart w:id="14" w:name="_Toc527975138"/>
       <w:r>
         <w:rPr/>
         <w:t>Ước lượng thời gian</w:t>
       </w:r>
-      <w:bookmarkEnd w:id="13"/>
+      <w:bookmarkEnd w:id="14"/>
     </w:p>
     <w:p>
       <w:pPr>
@@ -4781,7 +4801,11 @@
       </w:pPr>
       <w:r>
         <w:rPr/>
-        <w:t>5 tháng</w:t>
+        <w:t>3</w:t>
+      </w:r>
+      <w:r>
+        <w:rPr/>
+        <w:t xml:space="preserve"> tháng</w:t>
       </w:r>
     </w:p>
     <w:p>
@@ -4793,12 +4817,12 @@
         </w:numPr>
         <w:rPr/>
       </w:pPr>
-      <w:bookmarkStart w:id="14" w:name="_Toc527975139"/>
+      <w:bookmarkStart w:id="15" w:name="_Toc527975139"/>
       <w:r>
         <w:rPr/>
         <w:t>Ước lượng rủi ro</w:t>
       </w:r>
-      <w:bookmarkEnd w:id="14"/>
+      <w:bookmarkEnd w:id="15"/>
     </w:p>
     <w:p>
       <w:pPr>
@@ -4851,12 +4875,12 @@
         </w:numPr>
         <w:rPr/>
       </w:pPr>
-      <w:bookmarkStart w:id="15" w:name="_Toc527975140"/>
+      <w:bookmarkStart w:id="16" w:name="_Toc527975140"/>
       <w:r>
         <w:rPr/>
         <w:t>Xác định các hạng mục kiểm thử</w:t>
       </w:r>
-      <w:bookmarkEnd w:id="15"/>
+      <w:bookmarkEnd w:id="16"/>
     </w:p>
     <w:p>
       <w:pPr>
@@ -4923,12 +4947,12 @@
         </w:numPr>
         <w:rPr/>
       </w:pPr>
-      <w:bookmarkStart w:id="16" w:name="_Toc527975141"/>
+      <w:bookmarkStart w:id="17" w:name="_Toc527975141"/>
       <w:r>
         <w:rPr/>
         <w:t>Ước lượng cách thức triển khai/cài đặt</w:t>
       </w:r>
-      <w:bookmarkEnd w:id="16"/>
+      <w:bookmarkEnd w:id="17"/>
     </w:p>
     <w:p>
       <w:pPr>
@@ -4981,12 +5005,12 @@
         </w:numPr>
         <w:rPr/>
       </w:pPr>
-      <w:bookmarkStart w:id="17" w:name="_Toc527975142"/>
+      <w:bookmarkStart w:id="18" w:name="_Toc527975142"/>
       <w:r>
         <w:rPr/>
         <w:t>Ước lượng giá thành</w:t>
       </w:r>
-      <w:bookmarkEnd w:id="17"/>
+      <w:bookmarkEnd w:id="18"/>
     </w:p>
     <w:p>
       <w:pPr>
@@ -4995,7 +5019,7 @@
       </w:pPr>
       <w:r>
         <w:rPr/>
-        <w:t>Chi phí phát triển (80 triệu) +  Chi phí kiểm thử (5 triệu)</w:t>
+        <w:t>Chi phí phát triển (80 triệu) +  Chi phí kiểm thử (45 triệu)</w:t>
       </w:r>
     </w:p>
     <w:p>
@@ -5005,7 +5029,15 @@
       </w:pPr>
       <w:r>
         <w:rPr/>
-        <w:t>Chi phí vận hành, quản lý, hành chính (15 triệu)</w:t>
+        <w:t>Chi phí vận hành, quản lý, hành chính (</w:t>
+      </w:r>
+      <w:r>
+        <w:rPr/>
+        <w:t>3</w:t>
+      </w:r>
+      <w:r>
+        <w:rPr/>
+        <w:t>5 triệu)</w:t>
       </w:r>
     </w:p>
     <w:p>
@@ -5015,7 +5047,15 @@
       </w:pPr>
       <w:r>
         <w:rPr/>
-        <w:t>Chi phí kính doanh, quảng cáo, tiếp thị (10 triệu)</w:t>
+        <w:t>Chi phí kính doanh, quảng cáo, tiếp thị (</w:t>
+      </w:r>
+      <w:r>
+        <w:rPr/>
+        <w:t>3</w:t>
+      </w:r>
+      <w:r>
+        <w:rPr/>
+        <w:t>0 triệu)</w:t>
       </w:r>
     </w:p>
     <w:p>
@@ -5027,12 +5067,12 @@
         </w:numPr>
         <w:rPr/>
       </w:pPr>
-      <w:bookmarkStart w:id="18" w:name="_Toc527975143"/>
+      <w:bookmarkStart w:id="19" w:name="_Toc527975143"/>
       <w:r>
         <w:rPr/>
         <w:t>Phân chia các giai đoạn chính</w:t>
       </w:r>
-      <w:bookmarkEnd w:id="18"/>
+      <w:bookmarkEnd w:id="19"/>
     </w:p>
     <w:p>
       <w:pPr>
@@ -5162,12 +5202,12 @@
         </w:numPr>
         <w:rPr/>
       </w:pPr>
-      <w:bookmarkStart w:id="19" w:name="_Toc527975144"/>
+      <w:bookmarkStart w:id="20" w:name="_Toc527975144"/>
       <w:r>
         <w:rPr/>
         <w:t>Phân tích thiết kế</w:t>
       </w:r>
-      <w:bookmarkEnd w:id="19"/>
+      <w:bookmarkEnd w:id="20"/>
       <w:r>
         <w:rPr/>
         <w:t xml:space="preserve"> </w:t>
@@ -5184,14 +5224,14 @@
           <w:lang w:eastAsia="en-US" w:bidi="ar-SA"/>
         </w:rPr>
       </w:pPr>
-      <w:bookmarkStart w:id="20" w:name="_Toc527975145"/>
+      <w:bookmarkStart w:id="21" w:name="_Toc527975145"/>
       <w:r>
         <w:rPr>
           <w:lang w:eastAsia="en-US" w:bidi="ar-SA"/>
         </w:rPr>
         <w:t>Mô hình tích hợp phần cứng/phần mềm</w:t>
       </w:r>
-      <w:bookmarkEnd w:id="20"/>
+      <w:bookmarkEnd w:id="21"/>
     </w:p>
     <w:p>
       <w:pPr>
@@ -5218,14 +5258,14 @@
           <w:lang w:eastAsia="en-US" w:bidi="ar-SA"/>
         </w:rPr>
       </w:pPr>
-      <w:bookmarkStart w:id="21" w:name="_Toc527975146"/>
+      <w:bookmarkStart w:id="22" w:name="_Toc527975146"/>
       <w:r>
         <w:rPr>
           <w:lang w:eastAsia="en-US" w:bidi="ar-SA"/>
         </w:rPr>
         <w:t>Giao diện</w:t>
       </w:r>
-      <w:bookmarkEnd w:id="21"/>
+      <w:bookmarkEnd w:id="22"/>
     </w:p>
     <w:p>
       <w:pPr>
@@ -5521,14 +5561,14 @@
           <w:lang w:eastAsia="en-US" w:bidi="ar-SA"/>
         </w:rPr>
       </w:pPr>
-      <w:bookmarkStart w:id="22" w:name="_Toc527975147"/>
+      <w:bookmarkStart w:id="23" w:name="_Toc527975147"/>
       <w:r>
         <w:rPr>
           <w:lang w:eastAsia="en-US" w:bidi="ar-SA"/>
         </w:rPr>
         <w:t>Cơ sở dữ liệu</w:t>
       </w:r>
-      <w:bookmarkEnd w:id="22"/>
+      <w:bookmarkEnd w:id="23"/>
     </w:p>
     <w:p>
       <w:pPr>
@@ -5715,14 +5755,14 @@
           <w:lang w:eastAsia="en-US" w:bidi="ar-SA"/>
         </w:rPr>
       </w:pPr>
-      <w:bookmarkStart w:id="23" w:name="_Toc527975148"/>
+      <w:bookmarkStart w:id="24" w:name="_Toc527975148"/>
       <w:r>
         <w:rPr>
           <w:lang w:eastAsia="en-US" w:bidi="ar-SA"/>
         </w:rPr>
         <w:t>Mạng</w:t>
       </w:r>
-      <w:bookmarkEnd w:id="23"/>
+      <w:bookmarkEnd w:id="24"/>
     </w:p>
     <w:p>
       <w:pPr>
@@ -6709,14 +6749,14 @@
           <w:lang w:eastAsia="en-US" w:bidi="ar-SA"/>
         </w:rPr>
       </w:pPr>
-      <w:bookmarkStart w:id="24" w:name="_Toc527975149"/>
+      <w:bookmarkStart w:id="25" w:name="_Toc527975149"/>
       <w:r>
         <w:rPr>
           <w:lang w:eastAsia="en-US" w:bidi="ar-SA"/>
         </w:rPr>
         <w:t>Tương tác người dùng</w:t>
       </w:r>
-      <w:bookmarkEnd w:id="24"/>
+      <w:bookmarkEnd w:id="25"/>
     </w:p>
     <w:p>
       <w:pPr>
@@ -6902,8 +6942,8 @@
           </wp:inline>
         </w:drawing>
       </w:r>
-      <w:bookmarkStart w:id="25" w:name="_GoBack"/>
-      <w:bookmarkEnd w:id="25"/>
+      <w:bookmarkStart w:id="26" w:name="_GoBack"/>
+      <w:bookmarkEnd w:id="26"/>
     </w:p>
     <w:p>
       <w:pPr>
@@ -6916,14 +6956,14 @@
           <w:lang w:eastAsia="en-US" w:bidi="ar-SA"/>
         </w:rPr>
       </w:pPr>
-      <w:bookmarkStart w:id="26" w:name="_Toc527975150"/>
+      <w:bookmarkStart w:id="27" w:name="_Toc527975150"/>
       <w:r>
         <w:rPr>
           <w:lang w:eastAsia="en-US" w:bidi="ar-SA"/>
         </w:rPr>
         <w:t>Đặc tả giao diện API (interface)</w:t>
       </w:r>
-      <w:bookmarkEnd w:id="26"/>
+      <w:bookmarkEnd w:id="27"/>
     </w:p>
     <w:p>
       <w:pPr>
@@ -6950,14 +6990,14 @@
           <w:lang w:eastAsia="en-US" w:bidi="ar-SA"/>
         </w:rPr>
       </w:pPr>
-      <w:bookmarkStart w:id="27" w:name="_Toc527975151"/>
+      <w:bookmarkStart w:id="28" w:name="_Toc527975151"/>
       <w:r>
         <w:rPr>
           <w:lang w:eastAsia="en-US" w:bidi="ar-SA"/>
         </w:rPr>
         <w:t>Bảo mật</w:t>
       </w:r>
-      <w:bookmarkEnd w:id="27"/>
+      <w:bookmarkEnd w:id="28"/>
     </w:p>
     <w:p>
       <w:pPr>
@@ -7054,14 +7094,14 @@
           <w:lang w:eastAsia="en-US" w:bidi="ar-SA"/>
         </w:rPr>
       </w:pPr>
-      <w:bookmarkStart w:id="28" w:name="_Toc527975152"/>
+      <w:bookmarkStart w:id="29" w:name="_Toc527975152"/>
       <w:r>
         <w:rPr>
           <w:lang w:eastAsia="en-US" w:bidi="ar-SA"/>
         </w:rPr>
         <w:t>Sao lưu phục hồi</w:t>
       </w:r>
-      <w:bookmarkEnd w:id="28"/>
+      <w:bookmarkEnd w:id="29"/>
     </w:p>
     <w:p>
       <w:pPr>
@@ -7116,14 +7156,14 @@
           <w:lang w:eastAsia="en-US" w:bidi="ar-SA"/>
         </w:rPr>
       </w:pPr>
-      <w:bookmarkStart w:id="29" w:name="_Toc527975153"/>
+      <w:bookmarkStart w:id="30" w:name="_Toc527975153"/>
       <w:r>
         <w:rPr>
           <w:lang w:eastAsia="en-US" w:bidi="ar-SA"/>
         </w:rPr>
         <w:t>Chuyển đổi dữ liệu</w:t>
       </w:r>
-      <w:bookmarkEnd w:id="29"/>
+      <w:bookmarkEnd w:id="30"/>
     </w:p>
     <w:p>
       <w:pPr>
@@ -7163,14 +7203,14 @@
           <w:lang w:eastAsia="en-US" w:bidi="ar-SA"/>
         </w:rPr>
       </w:pPr>
-      <w:bookmarkStart w:id="30" w:name="_Toc527975154"/>
+      <w:bookmarkStart w:id="31" w:name="_Toc527975154"/>
       <w:r>
         <w:rPr>
           <w:lang w:eastAsia="en-US" w:bidi="ar-SA"/>
         </w:rPr>
         <w:t>Danh mục tài liệu liên quan</w:t>
       </w:r>
-      <w:bookmarkEnd w:id="30"/>
+      <w:bookmarkEnd w:id="31"/>
     </w:p>
     <w:p>
       <w:pPr>
@@ -7538,7 +7578,7 @@
       <w:rPr>
         <w:i/>
       </w:rPr>
-      <w:t>11</w:t>
+      <w:t>13</w:t>
     </w:r>
     <w:r>
       <w:rPr>

</xml_diff>